<commit_message>
Wrote Hello to confirm this works
</commit_message>
<xml_diff>
--- a/IMAGE Study Lit Review/Allison:Noura IMAGE Study.docx
+++ b/IMAGE Study Lit Review/Allison:Noura IMAGE Study.docx
@@ -1,31 +1,7 @@
 
 <file path=word/document.xml><?xml version="1.0" encoding="utf-8"?>
-<w:document xmlns:wpc="http://schemas.microsoft.com/office/word/2010/wordprocessingCanvas" xmlns:cx="http://schemas.microsoft.com/office/drawing/2014/chartex" xmlns:cx1="http://schemas.microsoft.com/office/drawing/2015/9/8/chartex" xmlns:cx2="http://schemas.microsoft.com/office/drawing/2015/10/21/chartex" xmlns:cx3="http://schemas.microsoft.com/office/drawing/2016/5/9/chartex" xmlns:cx4="http://schemas.microsoft.com/office/drawing/2016/5/10/chartex" xmlns:cx5="http://schemas.microsoft.com/office/drawing/2016/5/11/chartex" xmlns:cx6="http://schemas.microsoft.com/office/drawing/2016/5/12/chartex" xmlns:cx7="http://schemas.microsoft.com/office/drawing/2016/5/13/chartex" xmlns:cx8="http://schemas.microsoft.com/office/drawing/2016/5/14/chartex" xmlns:mc="http://schemas.openxmlformats.org/markup-compatibility/2006" xmlns:aink="http://schemas.microsoft.com/office/drawing/2016/ink" xmlns:am3d="http://schemas.microsoft.com/office/drawing/2017/model3d" xmlns:o="urn:schemas-microsoft-com:office:office" xmlns:r="http://schemas.openxmlformats.org/officeDocument/2006/relationships" xmlns:m="http://schemas.openxmlformats.org/officeDocument/2006/math" xmlns:v="urn:schemas-microsoft-com:vml" xmlns:wp14="http://schemas.microsoft.com/office/word/2010/wordprocessingDrawing" xmlns:wp="http://schemas.openxmlformats.org/drawingml/2006/wordprocessingDrawing" xmlns:w10="urn:schemas-microsoft-com:office:word" xmlns:w="http://schemas.openxmlformats.org/wordprocessingml/2006/main" xmlns:w14="http://schemas.microsoft.com/office/word/2010/wordml" xmlns:w15="http://schemas.microsoft.com/office/word/2012/wordml" xmlns:w16cid="http://schemas.microsoft.com/office/word/2016/wordml/cid" xmlns:w16se="http://schemas.microsoft.com/office/word/2015/wordml/symex" xmlns:wpg="http://schemas.microsoft.com/office/word/2010/wordprocessingGroup" xmlns:wpi="http://schemas.microsoft.com/office/word/2010/wordprocessingInk" xmlns:wne="http://schemas.microsoft.com/office/word/2006/wordml" xmlns:wps="http://schemas.microsoft.com/office/word/2010/wordprocessingShape" mc:Ignorable="w14 w15 w16se w16cid wp14">
+<w:document xmlns:wpc="http://schemas.microsoft.com/office/word/2010/wordprocessingCanvas" xmlns:cx="http://schemas.microsoft.com/office/drawing/2014/chartex" xmlns:cx1="http://schemas.microsoft.com/office/drawing/2015/9/8/chartex" xmlns:cx2="http://schemas.microsoft.com/office/drawing/2015/10/21/chartex" xmlns:cx3="http://schemas.microsoft.com/office/drawing/2016/5/9/chartex" xmlns:cx4="http://schemas.microsoft.com/office/drawing/2016/5/10/chartex" xmlns:cx5="http://schemas.microsoft.com/office/drawing/2016/5/11/chartex" xmlns:cx6="http://schemas.microsoft.com/office/drawing/2016/5/12/chartex" xmlns:cx7="http://schemas.microsoft.com/office/drawing/2016/5/13/chartex" xmlns:cx8="http://schemas.microsoft.com/office/drawing/2016/5/14/chartex" xmlns:mc="http://schemas.openxmlformats.org/markup-compatibility/2006" xmlns:aink="http://schemas.microsoft.com/office/drawing/2016/ink" xmlns:am3d="http://schemas.microsoft.com/office/drawing/2017/model3d" xmlns:o="urn:schemas-microsoft-com:office:office" xmlns:r="http://schemas.openxmlformats.org/officeDocument/2006/relationships" xmlns:m="http://schemas.openxmlformats.org/officeDocument/2006/math" xmlns:v="urn:schemas-microsoft-com:vml" xmlns:wp14="http://schemas.microsoft.com/office/word/2010/wordprocessingDrawing" xmlns:wp="http://schemas.openxmlformats.org/drawingml/2006/wordprocessingDrawing" xmlns:w10="urn:schemas-microsoft-com:office:word" xmlns:w="http://schemas.openxmlformats.org/wordprocessingml/2006/main" xmlns:w14="http://schemas.microsoft.com/office/word/2010/wordml" xmlns:w15="http://schemas.microsoft.com/office/word/2012/wordml" xmlns:w16cex="http://schemas.microsoft.com/office/word/2018/wordml/cex" xmlns:w16cid="http://schemas.microsoft.com/office/word/2016/wordml/cid" xmlns:w16="http://schemas.microsoft.com/office/word/2018/wordml" xmlns:w16se="http://schemas.microsoft.com/office/word/2015/wordml/symex" xmlns:wpg="http://schemas.microsoft.com/office/word/2010/wordprocessingGroup" xmlns:wpi="http://schemas.microsoft.com/office/word/2010/wordprocessingInk" xmlns:wne="http://schemas.microsoft.com/office/word/2006/wordml" xmlns:wps="http://schemas.microsoft.com/office/word/2010/wordprocessingShape" mc:Ignorable="w14 w15 w16se w16cid w16 w16cex wp14">
   <w:body>
-    <w:p>
-      <w:pPr>
-        <w:spacing w:before="240"/>
-        <w:outlineLvl w:val="0"/>
-        <w:rPr>
-          <w:rFonts w:ascii="Times New Roman" w:eastAsia="Times New Roman" w:hAnsi="Times New Roman" w:cs="Times New Roman"/>
-          <w:b/>
-          <w:bCs/>
-          <w:kern w:val="36"/>
-          <w:sz w:val="48"/>
-          <w:szCs w:val="48"/>
-        </w:rPr>
-      </w:pPr>
-      <w:r>
-        <w:rPr>
-          <w:rFonts w:ascii="Arial" w:eastAsia="Times New Roman" w:hAnsi="Arial" w:cs="Arial"/>
-          <w:color w:val="2F5496"/>
-          <w:kern w:val="36"/>
-          <w:sz w:val="32"/>
-          <w:szCs w:val="32"/>
-        </w:rPr>
-        <w:t> I will be writing in Word then adding the info here or on Github! We can discuss the logistics next week for writing.</w:t>
-      </w:r>
-    </w:p>
     <w:p>
       <w:pPr>
         <w:spacing w:before="480"/>
@@ -43,6 +19,17 @@
           <w:szCs w:val="28"/>
         </w:rPr>
         <w:t>Table of Contents</w:t>
+      </w:r>
+      <w:r>
+        <w:rPr>
+          <w:rFonts w:ascii="Arial" w:eastAsia="Times New Roman" w:hAnsi="Arial" w:cs="Arial"/>
+          <w:b/>
+          <w:bCs/>
+          <w:color w:val="2F5496"/>
+          <w:sz w:val="28"/>
+          <w:szCs w:val="28"/>
+        </w:rPr>
+        <w:t xml:space="preserve"> Hello </w:t>
       </w:r>
     </w:p>
     <w:p>
@@ -549,8 +536,17 @@
           <w:sz w:val="22"/>
           <w:szCs w:val="22"/>
         </w:rPr>
+        <w:t xml:space="preserve">Human milk composition can differ depending on the timing it is sampled. One study found mean milk fat and energy content was higher in samples taken at night compared to the morning and there were no differences in carbohydrate and protein levels (Maron-Lev et. al, 2015). Milk composition can also differ by the type of milk that is being secreted; foremilk or </w:t>
+      </w:r>
+      <w:r>
+        <w:rPr>
+          <w:rFonts w:ascii="Arial" w:eastAsia="Times New Roman" w:hAnsi="Arial" w:cs="Arial"/>
+          <w:color w:val="000000"/>
+          <w:sz w:val="22"/>
+          <w:szCs w:val="22"/>
+        </w:rPr>
         <w:lastRenderedPageBreak/>
-        <w:t>Human milk composition can differ depending on the timing it is sampled. One study found mean milk fat and energy content was higher in samples taken at night compared to the morning and there were no differences in carbohydrate and protein levels (Maron-Lev et. al, 2015). Milk composition can also differ by the type of milk that is being secreted; foremilk or hindmilk. Foremilk is the milk that is drawn first during feeding and hindmilk is secreted during the end of a feeding. Studies have found that their compositions differ, and because of this it is important that the timing of sampling be noted in our study. Total protein content was higher in hindmilk than foremilk and foremilk was higher in total free fatty acids (Sadelhoff et. al, 2018). Triglycerides were also found to be higher in hindmilk (Karatas et. al, 2011). </w:t>
+        <w:t>hindmilk. Foremilk is the milk that is drawn first during feeding and hindmilk is secreted during the end of a feeding. Studies have found that their compositions differ, and because of this it is important that the timing of sampling be noted in our study. Total protein content was higher in hindmilk than foremilk and foremilk was higher in total free fatty acids (Sadelhoff et. al, 2018). Triglycerides were also found to be higher in hindmilk (Karatas et. al, 2011). </w:t>
       </w:r>
     </w:p>
     <w:p>
@@ -11482,10 +11478,7 @@
         <w:br/>
       </w:r>
     </w:p>
-    <w:p>
-      <w:bookmarkStart w:id="0" w:name="_GoBack"/>
-      <w:bookmarkEnd w:id="0"/>
-    </w:p>
+    <w:p/>
     <w:sectPr>
       <w:pgSz w:w="12240" w:h="15840"/>
       <w:pgMar w:top="1440" w:right="1440" w:bottom="1440" w:left="1440" w:header="720" w:footer="720" w:gutter="0"/>
@@ -11497,7 +11490,7 @@
 </file>
 
 <file path=word/styles.xml><?xml version="1.0" encoding="utf-8"?>
-<w:styles xmlns:mc="http://schemas.openxmlformats.org/markup-compatibility/2006" xmlns:r="http://schemas.openxmlformats.org/officeDocument/2006/relationships" xmlns:w="http://schemas.openxmlformats.org/wordprocessingml/2006/main" xmlns:w14="http://schemas.microsoft.com/office/word/2010/wordml" xmlns:w15="http://schemas.microsoft.com/office/word/2012/wordml" xmlns:w16cid="http://schemas.microsoft.com/office/word/2016/wordml/cid" xmlns:w16se="http://schemas.microsoft.com/office/word/2015/wordml/symex" mc:Ignorable="w14 w15 w16se w16cid">
+<w:styles xmlns:mc="http://schemas.openxmlformats.org/markup-compatibility/2006" xmlns:r="http://schemas.openxmlformats.org/officeDocument/2006/relationships" xmlns:w="http://schemas.openxmlformats.org/wordprocessingml/2006/main" xmlns:w14="http://schemas.microsoft.com/office/word/2010/wordml" xmlns:w15="http://schemas.microsoft.com/office/word/2012/wordml" xmlns:w16cex="http://schemas.microsoft.com/office/word/2018/wordml/cex" xmlns:w16cid="http://schemas.microsoft.com/office/word/2016/wordml/cid" xmlns:w16="http://schemas.microsoft.com/office/word/2018/wordml" xmlns:w16se="http://schemas.microsoft.com/office/word/2015/wordml/symex" mc:Ignorable="w14 w15 w16se w16cid w16 w16cex">
   <w:docDefaults>
     <w:rPrDefault>
       <w:rPr>
@@ -11509,7 +11502,7 @@
     </w:rPrDefault>
     <w:pPrDefault/>
   </w:docDefaults>
-  <w:latentStyles w:defLockedState="0" w:defUIPriority="99" w:defSemiHidden="0" w:defUnhideWhenUsed="0" w:defQFormat="0" w:count="375">
+  <w:latentStyles w:defLockedState="0" w:defUIPriority="99" w:defSemiHidden="0" w:defUnhideWhenUsed="0" w:defQFormat="0" w:count="376">
     <w:lsdException w:name="Normal" w:uiPriority="0" w:qFormat="1"/>
     <w:lsdException w:name="heading 1" w:uiPriority="9" w:qFormat="1"/>
     <w:lsdException w:name="heading 2" w:semiHidden="1" w:uiPriority="9" w:unhideWhenUsed="1" w:qFormat="1"/>
@@ -11615,7 +11608,6 @@
     <w:lsdException w:name="HTML Sample" w:semiHidden="1" w:unhideWhenUsed="1"/>
     <w:lsdException w:name="HTML Typewriter" w:semiHidden="1" w:unhideWhenUsed="1"/>
     <w:lsdException w:name="HTML Variable" w:semiHidden="1" w:unhideWhenUsed="1"/>
-    <w:lsdException w:name="Normal Table" w:semiHidden="1" w:unhideWhenUsed="1"/>
     <w:lsdException w:name="annotation subject" w:semiHidden="1" w:unhideWhenUsed="1"/>
     <w:lsdException w:name="No List" w:semiHidden="1" w:unhideWhenUsed="1"/>
     <w:lsdException w:name="Outline List 1" w:semiHidden="1" w:unhideWhenUsed="1"/>
@@ -11662,10 +11654,8 @@
     <w:lsdException w:name="Table Subtle 2" w:semiHidden="1" w:unhideWhenUsed="1"/>
     <w:lsdException w:name="Table Web 1" w:semiHidden="1" w:unhideWhenUsed="1"/>
     <w:lsdException w:name="Table Web 2" w:semiHidden="1" w:unhideWhenUsed="1"/>
-    <w:lsdException w:name="Table Web 3" w:semiHidden="1" w:unhideWhenUsed="1"/>
     <w:lsdException w:name="Balloon Text" w:semiHidden="1" w:unhideWhenUsed="1"/>
     <w:lsdException w:name="Table Grid" w:uiPriority="39"/>
-    <w:lsdException w:name="Table Theme" w:semiHidden="1" w:unhideWhenUsed="1"/>
     <w:lsdException w:name="Placeholder Text" w:semiHidden="1"/>
     <w:lsdException w:name="No Spacing" w:uiPriority="1" w:qFormat="1"/>
     <w:lsdException w:name="Light Shading" w:uiPriority="60"/>
@@ -11883,6 +11873,7 @@
     <w:lsdException w:name="List Table 7 Colorful Accent 6" w:uiPriority="52"/>
     <w:lsdException w:name="Mention" w:semiHidden="1" w:unhideWhenUsed="1"/>
     <w:lsdException w:name="Smart Hyperlink" w:semiHidden="1" w:unhideWhenUsed="1"/>
+    <w:lsdException w:name="Smart Link" w:semiHidden="1" w:unhideWhenUsed="1"/>
   </w:latentStyles>
   <w:style w:type="paragraph" w:default="1" w:styleId="Normal">
     <w:name w:val="Normal"/>

</xml_diff>

<commit_message>
New update, added name
</commit_message>
<xml_diff>
--- a/IMAGE Study Lit Review/Allison:Noura IMAGE Study.docx
+++ b/IMAGE Study Lit Review/Allison:Noura IMAGE Study.docx
@@ -29,7 +29,18 @@
           <w:sz w:val="28"/>
           <w:szCs w:val="28"/>
         </w:rPr>
-        <w:t xml:space="preserve"> Hello </w:t>
+        <w:t xml:space="preserve"> Hello</w:t>
+      </w:r>
+      <w:r>
+        <w:rPr>
+          <w:rFonts w:ascii="Arial" w:eastAsia="Times New Roman" w:hAnsi="Arial" w:cs="Arial"/>
+          <w:b/>
+          <w:bCs/>
+          <w:color w:val="2F5496"/>
+          <w:sz w:val="28"/>
+          <w:szCs w:val="28"/>
+        </w:rPr>
+        <w:t xml:space="preserve">, by Allison Meyer </w:t>
       </w:r>
     </w:p>
     <w:p>
@@ -86,7 +97,55 @@
           <w:iCs/>
           <w:color w:val="954F72"/>
         </w:rPr>
-        <w:t>Milk Composition (fore/hindmilk, am vs pm, weeks post delivery, and the other papers we found that have collected milk macro+micro-nutrients)</w:t>
+        <w:t xml:space="preserve">Milk Composition (fore/hindmilk, am vs pm, weeks </w:t>
+      </w:r>
+      <w:proofErr w:type="spellStart"/>
+      <w:r>
+        <w:rPr>
+          <w:rFonts w:ascii="Arial" w:eastAsia="Times New Roman" w:hAnsi="Arial" w:cs="Arial"/>
+          <w:b/>
+          <w:bCs/>
+          <w:i/>
+          <w:iCs/>
+          <w:color w:val="954F72"/>
+        </w:rPr>
+        <w:t>post delivery</w:t>
+      </w:r>
+      <w:proofErr w:type="spellEnd"/>
+      <w:r>
+        <w:rPr>
+          <w:rFonts w:ascii="Arial" w:eastAsia="Times New Roman" w:hAnsi="Arial" w:cs="Arial"/>
+          <w:b/>
+          <w:bCs/>
+          <w:i/>
+          <w:iCs/>
+          <w:color w:val="954F72"/>
+        </w:rPr>
+        <w:t xml:space="preserve">, and the other papers we found that have collected milk </w:t>
+      </w:r>
+      <w:proofErr w:type="spellStart"/>
+      <w:r>
+        <w:rPr>
+          <w:rFonts w:ascii="Arial" w:eastAsia="Times New Roman" w:hAnsi="Arial" w:cs="Arial"/>
+          <w:b/>
+          <w:bCs/>
+          <w:i/>
+          <w:iCs/>
+          <w:color w:val="954F72"/>
+        </w:rPr>
+        <w:t>macro+micro-nutrients</w:t>
+      </w:r>
+      <w:proofErr w:type="spellEnd"/>
+      <w:r>
+        <w:rPr>
+          <w:rFonts w:ascii="Arial" w:eastAsia="Times New Roman" w:hAnsi="Arial" w:cs="Arial"/>
+          <w:b/>
+          <w:bCs/>
+          <w:i/>
+          <w:iCs/>
+          <w:color w:val="954F72"/>
+        </w:rPr>
+        <w:t>)</w:t>
       </w:r>
     </w:p>
     <w:p>
@@ -246,7 +305,47 @@
           <w:sz w:val="22"/>
           <w:szCs w:val="22"/>
         </w:rPr>
-        <w:t xml:space="preserve">Adipocytes form a major proportion of the mammary gland and are necessary for proper gland development and proliferation (Machino, 1976; Landskroner-Eiger </w:t>
+        <w:t>Adipocytes form a major proportion of the mammary gland and are necessary for proper gland development and proliferation (</w:t>
+      </w:r>
+      <w:proofErr w:type="spellStart"/>
+      <w:r>
+        <w:rPr>
+          <w:rFonts w:ascii="Arial" w:eastAsia="Times New Roman" w:hAnsi="Arial" w:cs="Arial"/>
+          <w:color w:val="000000"/>
+          <w:sz w:val="22"/>
+          <w:szCs w:val="22"/>
+        </w:rPr>
+        <w:t>Machino</w:t>
+      </w:r>
+      <w:proofErr w:type="spellEnd"/>
+      <w:r>
+        <w:rPr>
+          <w:rFonts w:ascii="Arial" w:eastAsia="Times New Roman" w:hAnsi="Arial" w:cs="Arial"/>
+          <w:color w:val="000000"/>
+          <w:sz w:val="22"/>
+          <w:szCs w:val="22"/>
+        </w:rPr>
+        <w:t xml:space="preserve">, 1976; </w:t>
+      </w:r>
+      <w:proofErr w:type="spellStart"/>
+      <w:r>
+        <w:rPr>
+          <w:rFonts w:ascii="Arial" w:eastAsia="Times New Roman" w:hAnsi="Arial" w:cs="Arial"/>
+          <w:color w:val="000000"/>
+          <w:sz w:val="22"/>
+          <w:szCs w:val="22"/>
+        </w:rPr>
+        <w:t>Landskroner-Eiger</w:t>
+      </w:r>
+      <w:proofErr w:type="spellEnd"/>
+      <w:r>
+        <w:rPr>
+          <w:rFonts w:ascii="Arial" w:eastAsia="Times New Roman" w:hAnsi="Arial" w:cs="Arial"/>
+          <w:color w:val="000000"/>
+          <w:sz w:val="22"/>
+          <w:szCs w:val="22"/>
+        </w:rPr>
+        <w:t xml:space="preserve"> </w:t>
       </w:r>
       <w:r>
         <w:rPr>
@@ -266,7 +365,47 @@
           <w:sz w:val="22"/>
           <w:szCs w:val="22"/>
         </w:rPr>
-        <w:t>, 2010). At puberty, alveolar ducts expand at the expense of the fat pad in the mammary gland (Hovey &amp; Aimo, 2010; Macias &amp; Hinck, 2012).</w:t>
+        <w:t xml:space="preserve">, 2010). At puberty, alveolar ducts expand at the expense of the fat pad in the mammary gland (Hovey &amp; </w:t>
+      </w:r>
+      <w:proofErr w:type="spellStart"/>
+      <w:r>
+        <w:rPr>
+          <w:rFonts w:ascii="Arial" w:eastAsia="Times New Roman" w:hAnsi="Arial" w:cs="Arial"/>
+          <w:color w:val="000000"/>
+          <w:sz w:val="22"/>
+          <w:szCs w:val="22"/>
+        </w:rPr>
+        <w:t>Aimo</w:t>
+      </w:r>
+      <w:proofErr w:type="spellEnd"/>
+      <w:r>
+        <w:rPr>
+          <w:rFonts w:ascii="Arial" w:eastAsia="Times New Roman" w:hAnsi="Arial" w:cs="Arial"/>
+          <w:color w:val="000000"/>
+          <w:sz w:val="22"/>
+          <w:szCs w:val="22"/>
+        </w:rPr>
+        <w:t xml:space="preserve">, 2010; Macias &amp; </w:t>
+      </w:r>
+      <w:proofErr w:type="spellStart"/>
+      <w:r>
+        <w:rPr>
+          <w:rFonts w:ascii="Arial" w:eastAsia="Times New Roman" w:hAnsi="Arial" w:cs="Arial"/>
+          <w:color w:val="000000"/>
+          <w:sz w:val="22"/>
+          <w:szCs w:val="22"/>
+        </w:rPr>
+        <w:t>Hinck</w:t>
+      </w:r>
+      <w:proofErr w:type="spellEnd"/>
+      <w:r>
+        <w:rPr>
+          <w:rFonts w:ascii="Arial" w:eastAsia="Times New Roman" w:hAnsi="Arial" w:cs="Arial"/>
+          <w:color w:val="000000"/>
+          <w:sz w:val="22"/>
+          <w:szCs w:val="22"/>
+        </w:rPr>
+        <w:t>, 2012).</w:t>
       </w:r>
     </w:p>
     <w:p>
@@ -322,7 +461,27 @@
           <w:sz w:val="22"/>
           <w:szCs w:val="22"/>
         </w:rPr>
-        <w:t xml:space="preserve">, 2018). Adipocytes closest to the mammary epithelial cells de-differentiate quicker than those farther away in the cleared fat pad (Hovey &amp; Aimo, 2010; Lawson </w:t>
+        <w:t xml:space="preserve">, 2018). Adipocytes closest to the mammary epithelial cells de-differentiate quicker than those farther away in the cleared fat pad (Hovey &amp; </w:t>
+      </w:r>
+      <w:proofErr w:type="spellStart"/>
+      <w:r>
+        <w:rPr>
+          <w:rFonts w:ascii="Arial" w:eastAsia="Times New Roman" w:hAnsi="Arial" w:cs="Arial"/>
+          <w:color w:val="000000"/>
+          <w:sz w:val="22"/>
+          <w:szCs w:val="22"/>
+        </w:rPr>
+        <w:t>Aimo</w:t>
+      </w:r>
+      <w:proofErr w:type="spellEnd"/>
+      <w:r>
+        <w:rPr>
+          <w:rFonts w:ascii="Arial" w:eastAsia="Times New Roman" w:hAnsi="Arial" w:cs="Arial"/>
+          <w:color w:val="000000"/>
+          <w:sz w:val="22"/>
+          <w:szCs w:val="22"/>
+        </w:rPr>
+        <w:t xml:space="preserve">, 2010; Lawson </w:t>
       </w:r>
       <w:r>
         <w:rPr>
@@ -342,7 +501,27 @@
           <w:sz w:val="22"/>
           <w:szCs w:val="22"/>
         </w:rPr>
-        <w:t xml:space="preserve">, 2015). The alveoli expand at the expense of the fat pad almost entirely covering its area (Richert </w:t>
+        <w:t>, 2015). The alveoli expand at the expense of the fat pad almost entirely covering its area (</w:t>
+      </w:r>
+      <w:proofErr w:type="spellStart"/>
+      <w:r>
+        <w:rPr>
+          <w:rFonts w:ascii="Arial" w:eastAsia="Times New Roman" w:hAnsi="Arial" w:cs="Arial"/>
+          <w:color w:val="000000"/>
+          <w:sz w:val="22"/>
+          <w:szCs w:val="22"/>
+        </w:rPr>
+        <w:t>Richert</w:t>
+      </w:r>
+      <w:proofErr w:type="spellEnd"/>
+      <w:r>
+        <w:rPr>
+          <w:rFonts w:ascii="Arial" w:eastAsia="Times New Roman" w:hAnsi="Arial" w:cs="Arial"/>
+          <w:color w:val="000000"/>
+          <w:sz w:val="22"/>
+          <w:szCs w:val="22"/>
+        </w:rPr>
+        <w:t xml:space="preserve"> </w:t>
       </w:r>
       <w:r>
         <w:rPr>
@@ -362,7 +541,27 @@
           <w:sz w:val="22"/>
           <w:szCs w:val="22"/>
         </w:rPr>
-        <w:t xml:space="preserve">, 2000). It is hypothesized that the adipocytes in the body mobilize their fat stores and provide for the mammary epithelial milk lipid production, which explains the reduction in size of the adipocytes during lactation (Flint &amp; Vernon, 1998; Richert </w:t>
+        <w:t xml:space="preserve">, 2000). It is hypothesized that the adipocytes in the body mobilize their fat stores and provide for the mammary epithelial milk lipid production, which explains the reduction in size of the adipocytes during lactation (Flint &amp; Vernon, 1998; </w:t>
+      </w:r>
+      <w:proofErr w:type="spellStart"/>
+      <w:r>
+        <w:rPr>
+          <w:rFonts w:ascii="Arial" w:eastAsia="Times New Roman" w:hAnsi="Arial" w:cs="Arial"/>
+          <w:color w:val="000000"/>
+          <w:sz w:val="22"/>
+          <w:szCs w:val="22"/>
+        </w:rPr>
+        <w:t>Richert</w:t>
+      </w:r>
+      <w:proofErr w:type="spellEnd"/>
+      <w:r>
+        <w:rPr>
+          <w:rFonts w:ascii="Arial" w:eastAsia="Times New Roman" w:hAnsi="Arial" w:cs="Arial"/>
+          <w:color w:val="000000"/>
+          <w:sz w:val="22"/>
+          <w:szCs w:val="22"/>
+        </w:rPr>
+        <w:t xml:space="preserve"> </w:t>
       </w:r>
       <w:r>
         <w:rPr>
@@ -546,7 +745,47 @@
           <w:szCs w:val="22"/>
         </w:rPr>
         <w:lastRenderedPageBreak/>
-        <w:t>hindmilk. Foremilk is the milk that is drawn first during feeding and hindmilk is secreted during the end of a feeding. Studies have found that their compositions differ, and because of this it is important that the timing of sampling be noted in our study. Total protein content was higher in hindmilk than foremilk and foremilk was higher in total free fatty acids (Sadelhoff et. al, 2018). Triglycerides were also found to be higher in hindmilk (Karatas et. al, 2011). </w:t>
+        <w:t>hindmilk. Foremilk is the milk that is drawn first during feeding and hindmilk is secreted during the end of a feeding. Studies have found that their compositions differ, and because of this it is important that the timing of sampling be noted in our study. Total protein content was higher in hindmilk than foremilk and foremilk was higher in total free fatty acids (</w:t>
+      </w:r>
+      <w:proofErr w:type="spellStart"/>
+      <w:r>
+        <w:rPr>
+          <w:rFonts w:ascii="Arial" w:eastAsia="Times New Roman" w:hAnsi="Arial" w:cs="Arial"/>
+          <w:color w:val="000000"/>
+          <w:sz w:val="22"/>
+          <w:szCs w:val="22"/>
+        </w:rPr>
+        <w:t>Sadelhoff</w:t>
+      </w:r>
+      <w:proofErr w:type="spellEnd"/>
+      <w:r>
+        <w:rPr>
+          <w:rFonts w:ascii="Arial" w:eastAsia="Times New Roman" w:hAnsi="Arial" w:cs="Arial"/>
+          <w:color w:val="000000"/>
+          <w:sz w:val="22"/>
+          <w:szCs w:val="22"/>
+        </w:rPr>
+        <w:t xml:space="preserve"> et. al, 2018). Triglycerides were also found to be higher in hindmilk (</w:t>
+      </w:r>
+      <w:proofErr w:type="spellStart"/>
+      <w:r>
+        <w:rPr>
+          <w:rFonts w:ascii="Arial" w:eastAsia="Times New Roman" w:hAnsi="Arial" w:cs="Arial"/>
+          <w:color w:val="000000"/>
+          <w:sz w:val="22"/>
+          <w:szCs w:val="22"/>
+        </w:rPr>
+        <w:t>Karatas</w:t>
+      </w:r>
+      <w:proofErr w:type="spellEnd"/>
+      <w:r>
+        <w:rPr>
+          <w:rFonts w:ascii="Arial" w:eastAsia="Times New Roman" w:hAnsi="Arial" w:cs="Arial"/>
+          <w:color w:val="000000"/>
+          <w:sz w:val="22"/>
+          <w:szCs w:val="22"/>
+        </w:rPr>
+        <w:t xml:space="preserve"> et. al, 2011). </w:t>
       </w:r>
     </w:p>
     <w:p>
@@ -616,7 +855,27 @@
           <w:iCs/>
           <w:color w:val="000000"/>
         </w:rPr>
-        <w:t>Fat comprises the majority of the calories in colostrum at 42.03% (2.9 g/dL) of the calories mainly in the form of triglycerides, carbohydrates account for 34.14% (5.3 g/dL) of the calories mainly in the form of lactose, and 23.83% (3.7 g/dL) of the calories are from protein (Godhia &amp; Patel, 2013). </w:t>
+        <w:t>Fat comprises the majority of the calories in colostrum at 42.03% (2.9 g/dL) of the calories mainly in the form of triglycerides, carbohydrates account for 34.14% (5.3 g/dL) of the calories mainly in the form of lactose, and 23.83% (3.7 g/dL) of the calories are from protein (</w:t>
+      </w:r>
+      <w:proofErr w:type="spellStart"/>
+      <w:r>
+        <w:rPr>
+          <w:rFonts w:ascii="Arial" w:eastAsia="Times New Roman" w:hAnsi="Arial" w:cs="Arial"/>
+          <w:i/>
+          <w:iCs/>
+          <w:color w:val="000000"/>
+        </w:rPr>
+        <w:t>Godhia</w:t>
+      </w:r>
+      <w:proofErr w:type="spellEnd"/>
+      <w:r>
+        <w:rPr>
+          <w:rFonts w:ascii="Arial" w:eastAsia="Times New Roman" w:hAnsi="Arial" w:cs="Arial"/>
+          <w:i/>
+          <w:iCs/>
+          <w:color w:val="000000"/>
+        </w:rPr>
+        <w:t xml:space="preserve"> &amp; Patel, 2013). </w:t>
       </w:r>
     </w:p>
     <w:p>
@@ -2338,7 +2597,27 @@
           <w:sz w:val="22"/>
           <w:szCs w:val="22"/>
         </w:rPr>
-        <w:t>According to various studies there is not a clear relationship between sex of a child and the milk composition of a mother. In one study, there was no siginificant difference in milk composition, in terms of fat, protein, sugar, and energy by infant sex (Quinn, 2013). In contrast, another study found that women who delivered daughters had a higher concentration of fat in their breastmilk and mothers who had sons had higher salt levels in their breast milk (Hosseini et. al, 2020). Fat concentration was also seen to have been altered based on infant sex and socioeconomic status. Mothers who were economically sufficient produced a higher concentration of fat for their sons than daughters, and the opposite was seen for mothers who were more economically disadvantaged in Northern Kenya (Fujita et. al, 2012). Another study done with mothers in Massachusetts also found higher energy content in the breast milk of mothers of male infants (Powe et. al, 2009). Female infants were also found to be associated with lower carbohydrate and lower calorie content in human milk compared to males (Hahn et. al, 2016). </w:t>
+        <w:t xml:space="preserve">According to various studies there is not a clear relationship between sex of a child and the milk composition of a mother. In one study, there was no </w:t>
+      </w:r>
+      <w:proofErr w:type="spellStart"/>
+      <w:r>
+        <w:rPr>
+          <w:rFonts w:ascii="Arial" w:eastAsia="Times New Roman" w:hAnsi="Arial" w:cs="Arial"/>
+          <w:color w:val="000000"/>
+          <w:sz w:val="22"/>
+          <w:szCs w:val="22"/>
+        </w:rPr>
+        <w:t>siginificant</w:t>
+      </w:r>
+      <w:proofErr w:type="spellEnd"/>
+      <w:r>
+        <w:rPr>
+          <w:rFonts w:ascii="Arial" w:eastAsia="Times New Roman" w:hAnsi="Arial" w:cs="Arial"/>
+          <w:color w:val="000000"/>
+          <w:sz w:val="22"/>
+          <w:szCs w:val="22"/>
+        </w:rPr>
+        <w:t xml:space="preserve"> difference in milk composition, in terms of fat, protein, sugar, and energy by infant sex (Quinn, 2013). In contrast, another study found that women who delivered daughters had a higher concentration of fat in their breastmilk and mothers who had sons had higher salt levels in their breast milk (Hosseini et. al, 2020). Fat concentration was also seen to have been altered based on infant sex and socioeconomic status. Mothers who were economically sufficient produced a higher concentration of fat for their sons than daughters, and the opposite was seen for mothers who were more economically disadvantaged in Northern Kenya (Fujita et. al, 2012). Another study done with mothers in Massachusetts also found higher energy content in the breast milk of mothers of male infants (Powe et. al, 2009). Female infants were also found to be associated with lower carbohydrate and lower calorie content in human milk compared to males (Hahn et. al, 2016). </w:t>
       </w:r>
     </w:p>
     <w:p>
@@ -2434,7 +2713,47 @@
           <w:szCs w:val="22"/>
         </w:rPr>
         <w:tab/>
-        <w:t>Exclusive breastfeeding is used by the World Health Organization (WHO) as a strategy in reducing the burden of infant mortality and control of infection globally (Binns et. al, 2016). It is recommended by WHO that infants are exclusively breastfed up to the completion of 6 months and can be continued until the infant is at least 2 years old (Mosca and Gianni, 2017). The health benefits of breastfeeds for infants and mothers is extensive. For lactating women, reports show that they seek care less often, have lower frequency of respiratory, cardiovascular, and gestational diseases, and fewer symptoms related to emotional problems (Liuz and Leda, 2018). For infants, breastfeeding can have short-term and long-term effects. Short term effects include protection against infectious disease, protection against the risk of diarrhea and respiratory infections, reduced risk of otitis media, and reduced risk of malocclusion (Musca and Gianni, 2017). Long term effects include a reduction in the development of Type 2 Diabetes, development of obesity or overweight, and leukemia (Musca and Gianni, 2017). There have also been signs of increased cognitive outcomes in infants who were breastfed (Musca and Gianni, 2017). </w:t>
+        <w:t>Exclusive breastfeeding is used by the World Health Organization (WHO) as a strategy in reducing the burden of infant mortality and control of infection globally (</w:t>
+      </w:r>
+      <w:proofErr w:type="spellStart"/>
+      <w:r>
+        <w:rPr>
+          <w:rFonts w:ascii="Arial" w:eastAsia="Times New Roman" w:hAnsi="Arial" w:cs="Arial"/>
+          <w:color w:val="000000"/>
+          <w:sz w:val="22"/>
+          <w:szCs w:val="22"/>
+        </w:rPr>
+        <w:t>Binns</w:t>
+      </w:r>
+      <w:proofErr w:type="spellEnd"/>
+      <w:r>
+        <w:rPr>
+          <w:rFonts w:ascii="Arial" w:eastAsia="Times New Roman" w:hAnsi="Arial" w:cs="Arial"/>
+          <w:color w:val="000000"/>
+          <w:sz w:val="22"/>
+          <w:szCs w:val="22"/>
+        </w:rPr>
+        <w:t xml:space="preserve"> et. al, 2016). It is recommended by WHO that infants are exclusively breastfed up to the completion of 6 months and can be continued until the infant is at least 2 years old (Mosca and Gianni, 2017). The health benefits of breastfeeds for infants and mothers is extensive. For lactating women, reports show that they seek care less often, have lower frequency of respiratory, cardiovascular, and gestational diseases, and fewer symptoms related to emotional problems (</w:t>
+      </w:r>
+      <w:proofErr w:type="spellStart"/>
+      <w:r>
+        <w:rPr>
+          <w:rFonts w:ascii="Arial" w:eastAsia="Times New Roman" w:hAnsi="Arial" w:cs="Arial"/>
+          <w:color w:val="000000"/>
+          <w:sz w:val="22"/>
+          <w:szCs w:val="22"/>
+        </w:rPr>
+        <w:t>Liuz</w:t>
+      </w:r>
+      <w:proofErr w:type="spellEnd"/>
+      <w:r>
+        <w:rPr>
+          <w:rFonts w:ascii="Arial" w:eastAsia="Times New Roman" w:hAnsi="Arial" w:cs="Arial"/>
+          <w:color w:val="000000"/>
+          <w:sz w:val="22"/>
+          <w:szCs w:val="22"/>
+        </w:rPr>
+        <w:t xml:space="preserve"> and Leda, 2018). For infants, breastfeeding can have short-term and long-term effects. Short term effects include protection against infectious disease, protection against the risk of diarrhea and respiratory infections, reduced risk of otitis media, and reduced risk of malocclusion (Musca and Gianni, 2017). Long term effects include a reduction in the development of Type 2 Diabetes, development of obesity or overweight, and leukemia (Musca and Gianni, 2017). There have also been signs of increased cognitive outcomes in infants who were breastfed (Musca and Gianni, 2017). </w:t>
       </w:r>
     </w:p>
     <w:p>
@@ -2482,7 +2801,31 @@
           <w:sz w:val="22"/>
           <w:szCs w:val="22"/>
         </w:rPr>
-        <w:t>Fat comprises the majority of the calories in colostrum at 42.03% (2.9 g/dL) of the calories mainly in the form of triglycerides, carbohydrates account for 34.14% (5.3 g/dL) of the calories mainly in the form of lactose, and 23.83% (3.7 g/dL) of the calories are from protein (Godhia &amp; Patel, 2013). </w:t>
+        <w:t>Fat comprises the majority of the calories in colostrum at 42.03% (2.9 g/dL) of the calories mainly in the form of triglycerides, carbohydrates account for 34.14% (5.3 g/dL) of the calories mainly in the form of lactose, and 23.83% (3.7 g/dL) of the calories are from protein (</w:t>
+      </w:r>
+      <w:proofErr w:type="spellStart"/>
+      <w:r>
+        <w:rPr>
+          <w:rFonts w:ascii="Arial" w:eastAsia="Times New Roman" w:hAnsi="Arial" w:cs="Arial"/>
+          <w:i/>
+          <w:iCs/>
+          <w:color w:val="000000"/>
+          <w:sz w:val="22"/>
+          <w:szCs w:val="22"/>
+        </w:rPr>
+        <w:t>Godhia</w:t>
+      </w:r>
+      <w:proofErr w:type="spellEnd"/>
+      <w:r>
+        <w:rPr>
+          <w:rFonts w:ascii="Arial" w:eastAsia="Times New Roman" w:hAnsi="Arial" w:cs="Arial"/>
+          <w:i/>
+          <w:iCs/>
+          <w:color w:val="000000"/>
+          <w:sz w:val="22"/>
+          <w:szCs w:val="22"/>
+        </w:rPr>
+        <w:t xml:space="preserve"> &amp; Patel, 2013). </w:t>
       </w:r>
     </w:p>
     <w:p>
@@ -2537,7 +2880,27 @@
           <w:szCs w:val="22"/>
         </w:rPr>
         <w:tab/>
-        <w:t>The importance of these various macronutrients is extensive and are key components of why breastmilk is so beneficial for infants. Proteins act as carriers for other nutrients, prompte gut development and nutrient absorption, and possess immune and antimicrobial activity (Mosca and Gianni, 2017). Carbohydrates in breastmilk are primarily in the form of the disaccharide lactose and are crucial for the development of the central nervous system (Mosca and Gianni, 2017). Human milk oligosaccharides (HMO) serve as probiotics and are also protective against necrotizing enterocolitis (NEC) (Mosca and Gianni, 2017). Lipids represent the major source of energy (44%) in human milk. They can be found in the form of dispersed fat globules where they serve as bioactive factors (Mosca and Gianni, 2017). </w:t>
+        <w:t xml:space="preserve">The importance of these various macronutrients is extensive and are key components of why breastmilk is so beneficial for infants. Proteins act as carriers for other nutrients, </w:t>
+      </w:r>
+      <w:proofErr w:type="spellStart"/>
+      <w:r>
+        <w:rPr>
+          <w:rFonts w:ascii="Arial" w:eastAsia="Times New Roman" w:hAnsi="Arial" w:cs="Arial"/>
+          <w:color w:val="000000"/>
+          <w:sz w:val="22"/>
+          <w:szCs w:val="22"/>
+        </w:rPr>
+        <w:t>prompte</w:t>
+      </w:r>
+      <w:proofErr w:type="spellEnd"/>
+      <w:r>
+        <w:rPr>
+          <w:rFonts w:ascii="Arial" w:eastAsia="Times New Roman" w:hAnsi="Arial" w:cs="Arial"/>
+          <w:color w:val="000000"/>
+          <w:sz w:val="22"/>
+          <w:szCs w:val="22"/>
+        </w:rPr>
+        <w:t xml:space="preserve"> gut development and nutrient absorption, and possess immune and antimicrobial activity (Mosca and Gianni, 2017). Carbohydrates in breastmilk are primarily in the form of the disaccharide lactose and are crucial for the development of the central nervous system (Mosca and Gianni, 2017). Human milk oligosaccharides (HMO) serve as probiotics and are also protective against necrotizing enterocolitis (NEC) (Mosca and Gianni, 2017). Lipids represent the major source of energy (44%) in human milk. They can be found in the form of dispersed fat globules where they serve as bioactive factors (Mosca and Gianni, 2017). </w:t>
       </w:r>
     </w:p>
     <w:p>
@@ -2573,7 +2936,47 @@
           <w:szCs w:val="22"/>
         </w:rPr>
         <w:tab/>
-        <w:t>Breastfeeding portion is used by the World Health Organization (WHO) as a strategy in reducing the burden of infant mortality and control of infection globally (Binns et. al, 2016). It is recommended by WHO that infants are exclusively breastfed up to the completion of 6 months and can be continued until the infant is at least 2 years old (Mosca and Gianni, 2017). The health benefits of breastfeeds for infants and mothers is extensive. For lactating women, reports show that they seek care less often, have lower frequency of respiratory, cardiovascular, and gestational diseases, and fewer symptoms related to emotional problems (Liuz and Leda, 2018). For infants, breastfeeding can have short-term and long-term effects. Short term effects include protection against infectious disease, protection against the risk of diarrhea and respiratory infections, reduced risk of otitis media, and reduced risk of malocclusion (Musca and Gianni, 2017). Long term effects include a reduction in the development of Type 2 Diabetes, development of obesity or overweight, and leukemia (Musca and Gianni, 2017). There have also been signs of increased cognitive outcomes in infants who were breastfed (Musca and Gianni, 2017). </w:t>
+        <w:t>Breastfeeding portion is used by the World Health Organization (WHO) as a strategy in reducing the burden of infant mortality and control of infection globally (</w:t>
+      </w:r>
+      <w:proofErr w:type="spellStart"/>
+      <w:r>
+        <w:rPr>
+          <w:rFonts w:ascii="Arial" w:eastAsia="Times New Roman" w:hAnsi="Arial" w:cs="Arial"/>
+          <w:color w:val="000000"/>
+          <w:sz w:val="22"/>
+          <w:szCs w:val="22"/>
+        </w:rPr>
+        <w:t>Binns</w:t>
+      </w:r>
+      <w:proofErr w:type="spellEnd"/>
+      <w:r>
+        <w:rPr>
+          <w:rFonts w:ascii="Arial" w:eastAsia="Times New Roman" w:hAnsi="Arial" w:cs="Arial"/>
+          <w:color w:val="000000"/>
+          <w:sz w:val="22"/>
+          <w:szCs w:val="22"/>
+        </w:rPr>
+        <w:t xml:space="preserve"> et. al, 2016). It is recommended by WHO that infants are exclusively breastfed up to the completion of 6 months and can be continued until the infant is at least 2 years old (Mosca and Gianni, 2017). The health benefits of breastfeeds for infants and mothers is extensive. For lactating women, reports show that they seek care less often, have lower frequency of respiratory, cardiovascular, and gestational diseases, and fewer symptoms related to emotional problems (</w:t>
+      </w:r>
+      <w:proofErr w:type="spellStart"/>
+      <w:r>
+        <w:rPr>
+          <w:rFonts w:ascii="Arial" w:eastAsia="Times New Roman" w:hAnsi="Arial" w:cs="Arial"/>
+          <w:color w:val="000000"/>
+          <w:sz w:val="22"/>
+          <w:szCs w:val="22"/>
+        </w:rPr>
+        <w:t>Liuz</w:t>
+      </w:r>
+      <w:proofErr w:type="spellEnd"/>
+      <w:r>
+        <w:rPr>
+          <w:rFonts w:ascii="Arial" w:eastAsia="Times New Roman" w:hAnsi="Arial" w:cs="Arial"/>
+          <w:color w:val="000000"/>
+          <w:sz w:val="22"/>
+          <w:szCs w:val="22"/>
+        </w:rPr>
+        <w:t xml:space="preserve"> and Leda, 2018). For infants, breastfeeding can have short-term and long-term effects. Short term effects include protection against infectious disease, protection against the risk of diarrhea and respiratory infections, reduced risk of otitis media, and reduced risk of malocclusion (Musca and Gianni, 2017). Long term effects include a reduction in the development of Type 2 Diabetes, development of obesity or overweight, and leukemia (Musca and Gianni, 2017). There have also been signs of increased cognitive outcomes in infants who were breastfed (Musca and Gianni, 2017). </w:t>
       </w:r>
     </w:p>
     <w:p>
@@ -2616,7 +3019,27 @@
           <w:sz w:val="22"/>
           <w:szCs w:val="22"/>
         </w:rPr>
-        <w:t>Fat comprises the majority of the calories in colostrum at 42.03% (2.9 g/dL) of the calories mainly in the form of triglycerides, carbohydrates account for 34.14% (5.3 g/dL) of the calories mainly in the form of lactose, and 23.83% (3.7 g/dL) of the calories are from protein (Godhia &amp; Patel, 2013). </w:t>
+        <w:t>Fat comprises the majority of the calories in colostrum at 42.03% (2.9 g/dL) of the calories mainly in the form of triglycerides, carbohydrates account for 34.14% (5.3 g/dL) of the calories mainly in the form of lactose, and 23.83% (3.7 g/dL) of the calories are from protein (</w:t>
+      </w:r>
+      <w:proofErr w:type="spellStart"/>
+      <w:r>
+        <w:rPr>
+          <w:rFonts w:ascii="Arial" w:eastAsia="Times New Roman" w:hAnsi="Arial" w:cs="Arial"/>
+          <w:color w:val="000000"/>
+          <w:sz w:val="22"/>
+          <w:szCs w:val="22"/>
+        </w:rPr>
+        <w:t>Godhia</w:t>
+      </w:r>
+      <w:proofErr w:type="spellEnd"/>
+      <w:r>
+        <w:rPr>
+          <w:rFonts w:ascii="Arial" w:eastAsia="Times New Roman" w:hAnsi="Arial" w:cs="Arial"/>
+          <w:color w:val="000000"/>
+          <w:sz w:val="22"/>
+          <w:szCs w:val="22"/>
+        </w:rPr>
+        <w:t xml:space="preserve"> &amp; Patel, 2013). </w:t>
       </w:r>
     </w:p>
     <w:p>
@@ -2633,7 +3056,27 @@
           <w:sz w:val="22"/>
           <w:szCs w:val="22"/>
         </w:rPr>
-        <w:t>After the first few days of lactation, the milk becomes whiter and less thick due to an increase in lactose and a decrease in fat content. The milk produced after the first few days and until two weeks postpartum is classified as transitional milk. At two weeks postpartum, the milk fully matures and contains about 88% water and 65-70 Kcal/dL derived from the carbohydrates, protein and fat in the milk. The calories of the milk are derived from its macronutrients solid content comprising of 45% carbohydrates (6.7-7.8 g/dL) mainly in the form of lactose, about 7% protein (0.9-1.2 g/dL) mainly as whey protein or casein, and about 48% fat (3.2-3.6 g/dL), mainly in the form of triglycerides (Ballard &amp; Morrow, 2013). Breast milk can also be classified as foremilk and hindmilk. Foremilk is associated with the beginning of a feed and hindmilk with the end of a feed (Sadelhoff et. al, 2018).</w:t>
+        <w:t>After the first few days of lactation, the milk becomes whiter and less thick due to an increase in lactose and a decrease in fat content. The milk produced after the first few days and until two weeks postpartum is classified as transitional milk. At two weeks postpartum, the milk fully matures and contains about 88% water and 65-70 Kcal/dL derived from the carbohydrates, protein and fat in the milk. The calories of the milk are derived from its macronutrients solid content comprising of 45% carbohydrates (6.7-7.8 g/dL) mainly in the form of lactose, about 7% protein (0.9-1.2 g/dL) mainly as whey protein or casein, and about 48% fat (3.2-3.6 g/dL), mainly in the form of triglycerides (Ballard &amp; Morrow, 2013). Breast milk can also be classified as foremilk and hindmilk. Foremilk is associated with the beginning of a feed and hindmilk with the end of a feed (</w:t>
+      </w:r>
+      <w:proofErr w:type="spellStart"/>
+      <w:r>
+        <w:rPr>
+          <w:rFonts w:ascii="Arial" w:eastAsia="Times New Roman" w:hAnsi="Arial" w:cs="Arial"/>
+          <w:color w:val="000000"/>
+          <w:sz w:val="22"/>
+          <w:szCs w:val="22"/>
+        </w:rPr>
+        <w:t>Sadelhoff</w:t>
+      </w:r>
+      <w:proofErr w:type="spellEnd"/>
+      <w:r>
+        <w:rPr>
+          <w:rFonts w:ascii="Arial" w:eastAsia="Times New Roman" w:hAnsi="Arial" w:cs="Arial"/>
+          <w:color w:val="000000"/>
+          <w:sz w:val="22"/>
+          <w:szCs w:val="22"/>
+        </w:rPr>
+        <w:t xml:space="preserve"> et. al, 2018).</w:t>
       </w:r>
     </w:p>
     <w:p>
@@ -2650,7 +3093,27 @@
           <w:szCs w:val="22"/>
         </w:rPr>
         <w:tab/>
-        <w:t xml:space="preserve">The importance of these various macronutrients is extensive and are key components of why breastmilk is so beneficial for infants. Proteins act as carriers for other nutrients, prompte gut development and nutrient absorption, and possess immune and antimicrobial activity (Mosca and Gianni, 2017).  Longer lactation periods were associated with slightly lower protein content and calorie content in human milk (Hahn et.al, 2016). Protein levels during the day are also highly predictive of protein levels at night (Maron-Lev et. al, 2015). Foremilk and hindmilk </w:t>
+        <w:t xml:space="preserve">The importance of these various macronutrients is extensive and are key components of why breastmilk is so beneficial for infants. Proteins act as carriers for other nutrients, </w:t>
+      </w:r>
+      <w:proofErr w:type="spellStart"/>
+      <w:r>
+        <w:rPr>
+          <w:rFonts w:ascii="Arial" w:eastAsia="Times New Roman" w:hAnsi="Arial" w:cs="Arial"/>
+          <w:color w:val="000000"/>
+          <w:sz w:val="22"/>
+          <w:szCs w:val="22"/>
+        </w:rPr>
+        <w:t>prompte</w:t>
+      </w:r>
+      <w:proofErr w:type="spellEnd"/>
+      <w:r>
+        <w:rPr>
+          <w:rFonts w:ascii="Arial" w:eastAsia="Times New Roman" w:hAnsi="Arial" w:cs="Arial"/>
+          <w:color w:val="000000"/>
+          <w:sz w:val="22"/>
+          <w:szCs w:val="22"/>
+        </w:rPr>
+        <w:t xml:space="preserve"> gut development and nutrient absorption, and possess immune and antimicrobial activity (Mosca and Gianni, 2017).  Longer lactation periods were associated with slightly lower protein content and calorie content in human milk (Hahn et.al, 2016). Protein levels during the day are also highly predictive of protein levels at night (Maron-Lev et. al, 2015). Foremilk and hindmilk </w:t>
       </w:r>
       <w:r>
         <w:rPr>
@@ -2660,7 +3123,27 @@
           <w:szCs w:val="22"/>
         </w:rPr>
         <w:lastRenderedPageBreak/>
-        <w:t>have also been shown to have differing levels of protein, with high total protein content in hindmilk (Sadelhoff et. al, 2018). Protein content has been shown to decrease by at least 25% between 1 and 6 months of lactation (Allen et. al, 1991). </w:t>
+        <w:t>have also been shown to have differing levels of protein, with high total protein content in hindmilk (</w:t>
+      </w:r>
+      <w:proofErr w:type="spellStart"/>
+      <w:r>
+        <w:rPr>
+          <w:rFonts w:ascii="Arial" w:eastAsia="Times New Roman" w:hAnsi="Arial" w:cs="Arial"/>
+          <w:color w:val="000000"/>
+          <w:sz w:val="22"/>
+          <w:szCs w:val="22"/>
+        </w:rPr>
+        <w:t>Sadelhoff</w:t>
+      </w:r>
+      <w:proofErr w:type="spellEnd"/>
+      <w:r>
+        <w:rPr>
+          <w:rFonts w:ascii="Arial" w:eastAsia="Times New Roman" w:hAnsi="Arial" w:cs="Arial"/>
+          <w:color w:val="000000"/>
+          <w:sz w:val="22"/>
+          <w:szCs w:val="22"/>
+        </w:rPr>
+        <w:t xml:space="preserve"> et. al, 2018). Protein content has been shown to decrease by at least 25% between 1 and 6 months of lactation (Allen et. al, 1991). </w:t>
       </w:r>
     </w:p>
     <w:p>
@@ -2694,7 +3177,47 @@
           <w:sz w:val="22"/>
           <w:szCs w:val="22"/>
         </w:rPr>
-        <w:t>Lipids represent the major source of energy (44%) in human milk. They can be found in the form of dispersed fat globules where they serve as bioactive factors (Mosca and Gianni, 2017). The concentration of fat and energy in human milk can vary based on the time of day, where it was found that milk fat and mean energy content was higher in the evening compared to the morning (Maron-Lev et. al, 2015). Fat content and energy contents have also been found to be correlated with the duration of lactation, where higher levels are found for longer lactation durations (Mandel et. al, 2005).This corresponds with the findings that fat content increased with breast emptying (Saarela et. al, 2007) Between foremilk and hindmilk, there seems to be compelling evidence that hindmilk has higher triglyceride levels than foremilk (Karatas et. al, 2011). Because of these findings, it is imperative to take into account the timing of our samples as well as whether or not the sample included foremilk and hindmilk or one or the other.</w:t>
+        <w:t>Lipids represent the major source of energy (44%) in human milk. They can be found in the form of dispersed fat globules where they serve as bioactive factors (Mosca and Gianni, 2017). The concentration of fat and energy in human milk can vary based on the time of day, where it was found that milk fat and mean energy content was higher in the evening compared to the morning (Maron-Lev et. al, 2015). Fat content and energy contents have also been found to be correlated with the duration of lactation, where higher levels are found for longer lactation durations (Mandel et. al, 2005).This corresponds with the findings that fat content increased with breast emptying (</w:t>
+      </w:r>
+      <w:proofErr w:type="spellStart"/>
+      <w:r>
+        <w:rPr>
+          <w:rFonts w:ascii="Arial" w:eastAsia="Times New Roman" w:hAnsi="Arial" w:cs="Arial"/>
+          <w:color w:val="000000"/>
+          <w:sz w:val="22"/>
+          <w:szCs w:val="22"/>
+        </w:rPr>
+        <w:t>Saarela</w:t>
+      </w:r>
+      <w:proofErr w:type="spellEnd"/>
+      <w:r>
+        <w:rPr>
+          <w:rFonts w:ascii="Arial" w:eastAsia="Times New Roman" w:hAnsi="Arial" w:cs="Arial"/>
+          <w:color w:val="000000"/>
+          <w:sz w:val="22"/>
+          <w:szCs w:val="22"/>
+        </w:rPr>
+        <w:t xml:space="preserve"> et. al, 2007) Between foremilk and hindmilk, there seems to be compelling evidence that hindmilk has higher triglyceride levels than foremilk (</w:t>
+      </w:r>
+      <w:proofErr w:type="spellStart"/>
+      <w:r>
+        <w:rPr>
+          <w:rFonts w:ascii="Arial" w:eastAsia="Times New Roman" w:hAnsi="Arial" w:cs="Arial"/>
+          <w:color w:val="000000"/>
+          <w:sz w:val="22"/>
+          <w:szCs w:val="22"/>
+        </w:rPr>
+        <w:t>Karatas</w:t>
+      </w:r>
+      <w:proofErr w:type="spellEnd"/>
+      <w:r>
+        <w:rPr>
+          <w:rFonts w:ascii="Arial" w:eastAsia="Times New Roman" w:hAnsi="Arial" w:cs="Arial"/>
+          <w:color w:val="000000"/>
+          <w:sz w:val="22"/>
+          <w:szCs w:val="22"/>
+        </w:rPr>
+        <w:t xml:space="preserve"> et. al, 2011). Because of these findings, it is imperative to take into account the timing of our samples as well as whether or not the sample included foremilk and hindmilk or one or the other.</w:t>
       </w:r>
     </w:p>
     <w:p>
@@ -2746,7 +3269,47 @@
           <w:sz w:val="22"/>
           <w:szCs w:val="22"/>
         </w:rPr>
-        <w:t>Our findings indicate that there was no difference in fat content between males and females at two weeks and two months. However, previous studies have found varying results. Due to the variation in lipid content depending on the timing of the sample, findings from other studies may not coincide with the procedures we took. Quinn and colleagues found no difference in milk composition between infant sex (2013), however Powe and collegues found that mothers carrying males had higher milk energy density compared to females (2009). Other studies showed that socioeconomic status of the mothers altered the lipid content of the breastmilk in relation to the sex of the child, however due to the stark differences in population, we do not believe this is finding can be drawn to our study (Fuijita et. al, 2012). </w:t>
+        <w:t xml:space="preserve">Our findings indicate that there was no difference in fat content between males and females at two weeks and two months. However, previous studies have found varying results. Due to the variation in lipid content depending on the timing of the sample, findings from other studies may not coincide with the procedures we took. Quinn and colleagues found no difference in milk composition between infant sex (2013), however Powe and </w:t>
+      </w:r>
+      <w:proofErr w:type="spellStart"/>
+      <w:r>
+        <w:rPr>
+          <w:rFonts w:ascii="Arial" w:eastAsia="Times New Roman" w:hAnsi="Arial" w:cs="Arial"/>
+          <w:color w:val="000000"/>
+          <w:sz w:val="22"/>
+          <w:szCs w:val="22"/>
+        </w:rPr>
+        <w:t>collegues</w:t>
+      </w:r>
+      <w:proofErr w:type="spellEnd"/>
+      <w:r>
+        <w:rPr>
+          <w:rFonts w:ascii="Arial" w:eastAsia="Times New Roman" w:hAnsi="Arial" w:cs="Arial"/>
+          <w:color w:val="000000"/>
+          <w:sz w:val="22"/>
+          <w:szCs w:val="22"/>
+        </w:rPr>
+        <w:t xml:space="preserve"> found that mothers carrying males had higher milk energy density compared to females (2009). Other studies showed that socioeconomic status of the mothers altered the lipid content of the breastmilk in relation to the sex of the child, however due to the stark differences in population, we do not believe this is finding can be drawn to our study (</w:t>
+      </w:r>
+      <w:proofErr w:type="spellStart"/>
+      <w:r>
+        <w:rPr>
+          <w:rFonts w:ascii="Arial" w:eastAsia="Times New Roman" w:hAnsi="Arial" w:cs="Arial"/>
+          <w:color w:val="000000"/>
+          <w:sz w:val="22"/>
+          <w:szCs w:val="22"/>
+        </w:rPr>
+        <w:t>Fuijita</w:t>
+      </w:r>
+      <w:proofErr w:type="spellEnd"/>
+      <w:r>
+        <w:rPr>
+          <w:rFonts w:ascii="Arial" w:eastAsia="Times New Roman" w:hAnsi="Arial" w:cs="Arial"/>
+          <w:color w:val="000000"/>
+          <w:sz w:val="22"/>
+          <w:szCs w:val="22"/>
+        </w:rPr>
+        <w:t xml:space="preserve"> et. al, 2012). </w:t>
       </w:r>
     </w:p>
     <w:p>
@@ -2781,7 +3344,47 @@
           <w:sz w:val="22"/>
           <w:szCs w:val="22"/>
         </w:rPr>
-        <w:t>In our study, we found that protein content in human breast milk was higher among males than females and decreased in concentration from 2 weeks to 2 months. Sadelhoff and colleagues found that there was a sex difference between males and females, however, females had higher protein contant in the first 3 months compared to males (2018). </w:t>
+        <w:t xml:space="preserve">In our study, we found that protein content in human breast milk was higher among males than females and decreased in concentration from 2 weeks to 2 months. </w:t>
+      </w:r>
+      <w:proofErr w:type="spellStart"/>
+      <w:r>
+        <w:rPr>
+          <w:rFonts w:ascii="Arial" w:eastAsia="Times New Roman" w:hAnsi="Arial" w:cs="Arial"/>
+          <w:color w:val="000000"/>
+          <w:sz w:val="22"/>
+          <w:szCs w:val="22"/>
+        </w:rPr>
+        <w:t>Sadelhoff</w:t>
+      </w:r>
+      <w:proofErr w:type="spellEnd"/>
+      <w:r>
+        <w:rPr>
+          <w:rFonts w:ascii="Arial" w:eastAsia="Times New Roman" w:hAnsi="Arial" w:cs="Arial"/>
+          <w:color w:val="000000"/>
+          <w:sz w:val="22"/>
+          <w:szCs w:val="22"/>
+        </w:rPr>
+        <w:t xml:space="preserve"> and colleagues found that there was a sex difference between males and females, however, females had higher protein </w:t>
+      </w:r>
+      <w:proofErr w:type="spellStart"/>
+      <w:r>
+        <w:rPr>
+          <w:rFonts w:ascii="Arial" w:eastAsia="Times New Roman" w:hAnsi="Arial" w:cs="Arial"/>
+          <w:color w:val="000000"/>
+          <w:sz w:val="22"/>
+          <w:szCs w:val="22"/>
+        </w:rPr>
+        <w:t>contant</w:t>
+      </w:r>
+      <w:proofErr w:type="spellEnd"/>
+      <w:r>
+        <w:rPr>
+          <w:rFonts w:ascii="Arial" w:eastAsia="Times New Roman" w:hAnsi="Arial" w:cs="Arial"/>
+          <w:color w:val="000000"/>
+          <w:sz w:val="22"/>
+          <w:szCs w:val="22"/>
+        </w:rPr>
+        <w:t xml:space="preserve"> in the first 3 months compared to males (2018). </w:t>
       </w:r>
     </w:p>
     <w:p>
@@ -2885,7 +3488,27 @@
           <w:sz w:val="22"/>
           <w:szCs w:val="22"/>
         </w:rPr>
-        <w:t xml:space="preserve">Within our analysis there was no difference between the energy content of breastmilk between males and females.As previously discussed, a majority of energy content is in the form of lipids, therefore many trends seen with lipid content are similar to that of energy content. There was one study that had similar findings to ours, where there was no association between infant sex and energy content of breast milk (Quinn, 2013). However, in one study done with macaques, </w:t>
+        <w:t xml:space="preserve">Within our analysis there was no difference between the energy content of breastmilk between males and </w:t>
+      </w:r>
+      <w:proofErr w:type="spellStart"/>
+      <w:r>
+        <w:rPr>
+          <w:rFonts w:ascii="Arial" w:eastAsia="Times New Roman" w:hAnsi="Arial" w:cs="Arial"/>
+          <w:color w:val="000000"/>
+          <w:sz w:val="22"/>
+          <w:szCs w:val="22"/>
+        </w:rPr>
+        <w:t>females.As</w:t>
+      </w:r>
+      <w:proofErr w:type="spellEnd"/>
+      <w:r>
+        <w:rPr>
+          <w:rFonts w:ascii="Arial" w:eastAsia="Times New Roman" w:hAnsi="Arial" w:cs="Arial"/>
+          <w:color w:val="000000"/>
+          <w:sz w:val="22"/>
+          <w:szCs w:val="22"/>
+        </w:rPr>
+        <w:t xml:space="preserve"> previously discussed, a majority of energy content is in the form of lipids, therefore many trends seen with lipid content are similar to that of energy content. There was one study that had similar findings to ours, where there was no association between infant sex and energy content of breast milk (Quinn, 2013). However, in one study done with macaques, </w:t>
       </w:r>
       <w:r>
         <w:rPr>
@@ -2895,7 +3518,27 @@
           <w:szCs w:val="22"/>
         </w:rPr>
         <w:lastRenderedPageBreak/>
-        <w:t xml:space="preserve">mothers of sons were shown to produce higher energy dense milk compared to mothers of daughters, however lower milk yield (Hinde, 2009). Breast Milk in human males was also shown to have higher energy density (Powe et. al., 2009). Women carrying males were also shown to have higher energy intake compared to women carrying infants (Tamini et. al, 2013) </w:t>
+        <w:t>mothers of sons were shown to produce higher energy dense milk compared to mothers of daughters, however lower milk yield (Hinde, 2009). Breast Milk in human males was also shown to have higher energy density (Powe et. al., 2009). Women carrying males were also shown to have higher energy intake compared to women carrying infants (</w:t>
+      </w:r>
+      <w:proofErr w:type="spellStart"/>
+      <w:r>
+        <w:rPr>
+          <w:rFonts w:ascii="Arial" w:eastAsia="Times New Roman" w:hAnsi="Arial" w:cs="Arial"/>
+          <w:color w:val="000000"/>
+          <w:sz w:val="22"/>
+          <w:szCs w:val="22"/>
+        </w:rPr>
+        <w:t>Tamini</w:t>
+      </w:r>
+      <w:proofErr w:type="spellEnd"/>
+      <w:r>
+        <w:rPr>
+          <w:rFonts w:ascii="Arial" w:eastAsia="Times New Roman" w:hAnsi="Arial" w:cs="Arial"/>
+          <w:color w:val="000000"/>
+          <w:sz w:val="22"/>
+          <w:szCs w:val="22"/>
+        </w:rPr>
+        <w:t xml:space="preserve"> et. al, 2013) </w:t>
       </w:r>
       <w:hyperlink r:id="rId4" w:history="1">
         <w:r>
@@ -2916,7 +3559,27 @@
           <w:sz w:val="22"/>
           <w:szCs w:val="22"/>
         </w:rPr>
-        <w:t xml:space="preserve"> i think this fits here too, will add it to the table</w:t>
+        <w:t xml:space="preserve"> </w:t>
+      </w:r>
+      <w:proofErr w:type="spellStart"/>
+      <w:r>
+        <w:rPr>
+          <w:rFonts w:ascii="Arial" w:eastAsia="Times New Roman" w:hAnsi="Arial" w:cs="Arial"/>
+          <w:color w:val="000000"/>
+          <w:sz w:val="22"/>
+          <w:szCs w:val="22"/>
+        </w:rPr>
+        <w:t>i</w:t>
+      </w:r>
+      <w:proofErr w:type="spellEnd"/>
+      <w:r>
+        <w:rPr>
+          <w:rFonts w:ascii="Arial" w:eastAsia="Times New Roman" w:hAnsi="Arial" w:cs="Arial"/>
+          <w:color w:val="000000"/>
+          <w:sz w:val="22"/>
+          <w:szCs w:val="22"/>
+        </w:rPr>
+        <w:t xml:space="preserve"> think this fits here too, will add it to the table</w:t>
       </w:r>
     </w:p>
     <w:p>
@@ -3512,7 +4175,23 @@
           <w:rFonts w:ascii="Times New Roman" w:eastAsia="Times New Roman" w:hAnsi="Times New Roman" w:cs="Times New Roman"/>
           <w:color w:val="000000"/>
         </w:rPr>
-        <w:t xml:space="preserve">Milk collection is describes elsewhere </w:t>
+        <w:t xml:space="preserve">Milk collection is </w:t>
+      </w:r>
+      <w:proofErr w:type="gramStart"/>
+      <w:r>
+        <w:rPr>
+          <w:rFonts w:ascii="Times New Roman" w:eastAsia="Times New Roman" w:hAnsi="Times New Roman" w:cs="Times New Roman"/>
+          <w:color w:val="000000"/>
+        </w:rPr>
+        <w:t>describes</w:t>
+      </w:r>
+      <w:proofErr w:type="gramEnd"/>
+      <w:r>
+        <w:rPr>
+          <w:rFonts w:ascii="Times New Roman" w:eastAsia="Times New Roman" w:hAnsi="Times New Roman" w:cs="Times New Roman"/>
+          <w:color w:val="000000"/>
+        </w:rPr>
+        <w:t xml:space="preserve"> elsewhere </w:t>
       </w:r>
       <w:r>
         <w:rPr>
@@ -3557,7 +4236,39 @@
           <w:rFonts w:ascii="Times New Roman" w:eastAsia="Times New Roman" w:hAnsi="Times New Roman" w:cs="Times New Roman"/>
           <w:color w:val="000000"/>
         </w:rPr>
-        <w:t>Mothers collected nonfasting milk between 8:00 a.m. and 10:00 a.m. at least 2 hr after feeding their infant. Mothers provided milk by hand expression or pumping emptying an entire single breast. The method of expression and which breast to empty were based on maternal preference. Milk was expressed into a container then inverted to mix prior to transfer of 25 ml into glass vials in 5</w:t>
+        <w:t xml:space="preserve">Mothers collected </w:t>
+      </w:r>
+      <w:proofErr w:type="spellStart"/>
+      <w:r>
+        <w:rPr>
+          <w:rFonts w:ascii="Times New Roman" w:eastAsia="Times New Roman" w:hAnsi="Times New Roman" w:cs="Times New Roman"/>
+          <w:color w:val="000000"/>
+        </w:rPr>
+        <w:t>nonfasting</w:t>
+      </w:r>
+      <w:proofErr w:type="spellEnd"/>
+      <w:r>
+        <w:rPr>
+          <w:rFonts w:ascii="Times New Roman" w:eastAsia="Times New Roman" w:hAnsi="Times New Roman" w:cs="Times New Roman"/>
+          <w:color w:val="000000"/>
+        </w:rPr>
+        <w:t xml:space="preserve"> milk between 8:00 a.m. and 10:00 a.m. at least 2 </w:t>
+      </w:r>
+      <w:proofErr w:type="spellStart"/>
+      <w:r>
+        <w:rPr>
+          <w:rFonts w:ascii="Times New Roman" w:eastAsia="Times New Roman" w:hAnsi="Times New Roman" w:cs="Times New Roman"/>
+          <w:color w:val="000000"/>
+        </w:rPr>
+        <w:t>hr</w:t>
+      </w:r>
+      <w:proofErr w:type="spellEnd"/>
+      <w:r>
+        <w:rPr>
+          <w:rFonts w:ascii="Times New Roman" w:eastAsia="Times New Roman" w:hAnsi="Times New Roman" w:cs="Times New Roman"/>
+          <w:color w:val="000000"/>
+        </w:rPr>
+        <w:t xml:space="preserve"> after feeding their infant. Mothers provided milk by hand expression or pumping emptying an entire single breast. The method of expression and which breast to empty were based on maternal preference. Milk was expressed into a container then inverted to mix prior to transfer of 25 ml into glass vials in 5</w:t>
       </w:r>
       <w:r>
         <w:rPr>
@@ -3571,7 +4282,23 @@
           <w:rFonts w:ascii="Times New Roman" w:eastAsia="Times New Roman" w:hAnsi="Times New Roman" w:cs="Times New Roman"/>
           <w:color w:val="000000"/>
         </w:rPr>
-        <w:t xml:space="preserve">ml aliquots. Samples were stored in mother's home freezer then transported to clinic on ice for storage at −20°C for less than 1 week before transport on ice for final freezing at −80°C. Prior to analysis, samples were thawed on ice. Milk collection protocol was based on published milk collection with modifications as described for our study design and population (Fields &amp; Demerath, </w:t>
+        <w:t xml:space="preserve">ml aliquots. Samples were stored in mother's home freezer then transported to clinic on ice for storage at −20°C for less than 1 week before transport on ice for final freezing at −80°C. Prior to analysis, samples were thawed on ice. Milk collection protocol was based on published milk collection with modifications as described for our study design and population (Fields &amp; </w:t>
+      </w:r>
+      <w:proofErr w:type="spellStart"/>
+      <w:r>
+        <w:rPr>
+          <w:rFonts w:ascii="Times New Roman" w:eastAsia="Times New Roman" w:hAnsi="Times New Roman" w:cs="Times New Roman"/>
+          <w:color w:val="000000"/>
+        </w:rPr>
+        <w:t>Demerath</w:t>
+      </w:r>
+      <w:proofErr w:type="spellEnd"/>
+      <w:r>
+        <w:rPr>
+          <w:rFonts w:ascii="Times New Roman" w:eastAsia="Times New Roman" w:hAnsi="Times New Roman" w:cs="Times New Roman"/>
+          <w:color w:val="000000"/>
+        </w:rPr>
+        <w:t xml:space="preserve">, </w:t>
       </w:r>
       <w:hyperlink r:id="rId16" w:anchor="mcn12979-bib-0013" w:history="1">
         <w:r>
@@ -3588,7 +4315,23 @@
           <w:rFonts w:ascii="Times New Roman" w:eastAsia="Times New Roman" w:hAnsi="Times New Roman" w:cs="Times New Roman"/>
           <w:color w:val="000000"/>
         </w:rPr>
-        <w:t>). Milk analysis was performed using mid-infrared spectroscopy macronutrient analyser (MIRIS HMA™, Uppsala, Sweden) and is described in detail elsewhere (</w:t>
+        <w:t xml:space="preserve">). Milk analysis was performed using mid-infrared spectroscopy macronutrient </w:t>
+      </w:r>
+      <w:proofErr w:type="spellStart"/>
+      <w:r>
+        <w:rPr>
+          <w:rFonts w:ascii="Times New Roman" w:eastAsia="Times New Roman" w:hAnsi="Times New Roman" w:cs="Times New Roman"/>
+          <w:color w:val="000000"/>
+        </w:rPr>
+        <w:t>analyser</w:t>
+      </w:r>
+      <w:proofErr w:type="spellEnd"/>
+      <w:r>
+        <w:rPr>
+          <w:rFonts w:ascii="Times New Roman" w:eastAsia="Times New Roman" w:hAnsi="Times New Roman" w:cs="Times New Roman"/>
+          <w:color w:val="000000"/>
+        </w:rPr>
+        <w:t xml:space="preserve"> (MIRIS HMA™, Uppsala, Sweden) and is described in detail elsewhere (</w:t>
       </w:r>
       <w:r>
         <w:rPr>
@@ -3656,7 +4399,23 @@
           <w:rFonts w:ascii="Times New Roman" w:eastAsia="Times New Roman" w:hAnsi="Times New Roman" w:cs="Times New Roman"/>
           <w:color w:val="000000"/>
         </w:rPr>
-        <w:t>“Infant anthropometrics were obtained by medical record review using birth and paediatric well</w:t>
+        <w:t xml:space="preserve">“Infant anthropometrics were obtained by medical record review using birth and </w:t>
+      </w:r>
+      <w:proofErr w:type="spellStart"/>
+      <w:r>
+        <w:rPr>
+          <w:rFonts w:ascii="Times New Roman" w:eastAsia="Times New Roman" w:hAnsi="Times New Roman" w:cs="Times New Roman"/>
+          <w:color w:val="000000"/>
+        </w:rPr>
+        <w:t>paediatric</w:t>
+      </w:r>
+      <w:proofErr w:type="spellEnd"/>
+      <w:r>
+        <w:rPr>
+          <w:rFonts w:ascii="Times New Roman" w:eastAsia="Times New Roman" w:hAnsi="Times New Roman" w:cs="Times New Roman"/>
+          <w:color w:val="000000"/>
+        </w:rPr>
+        <w:t xml:space="preserve"> well</w:t>
       </w:r>
       <w:r>
         <w:rPr>
@@ -3848,7 +4607,23 @@
           <w:rFonts w:ascii="Times New Roman" w:eastAsia="Times New Roman" w:hAnsi="Times New Roman" w:cs="Times New Roman"/>
           <w:color w:val="000000"/>
         </w:rPr>
-        <w:t xml:space="preserve">length (WFL), and BMI using the World Health Organization (WHO) growth standard for infants 0 to 2 years of age were extracted (WHO Multicentre Growth Reference Study Group, </w:t>
+        <w:t xml:space="preserve">length (WFL), and BMI using the World Health Organization (WHO) growth standard for infants 0 to 2 years of age were extracted (WHO </w:t>
+      </w:r>
+      <w:proofErr w:type="spellStart"/>
+      <w:r>
+        <w:rPr>
+          <w:rFonts w:ascii="Times New Roman" w:eastAsia="Times New Roman" w:hAnsi="Times New Roman" w:cs="Times New Roman"/>
+          <w:color w:val="000000"/>
+        </w:rPr>
+        <w:t>Multicentre</w:t>
+      </w:r>
+      <w:proofErr w:type="spellEnd"/>
+      <w:r>
+        <w:rPr>
+          <w:rFonts w:ascii="Times New Roman" w:eastAsia="Times New Roman" w:hAnsi="Times New Roman" w:cs="Times New Roman"/>
+          <w:color w:val="000000"/>
+        </w:rPr>
+        <w:t xml:space="preserve"> Growth Reference Study Group, </w:t>
       </w:r>
       <w:hyperlink r:id="rId18" w:anchor="mcn12979-bib-0056" w:history="1">
         <w:r>
@@ -4019,7 +4794,27 @@
           <w:szCs w:val="22"/>
         </w:rPr>
         <w:lastRenderedPageBreak/>
-        <w:t>Characteristics of the sixty-four enrolled women at two weeks postpartum are presented in Table 1. There were nos significant differences in maternal characteristics of women who delivered females and women who delivered males. </w:t>
+        <w:t xml:space="preserve">Characteristics of the sixty-four enrolled women at two weeks postpartum are presented in Table 1. There were </w:t>
+      </w:r>
+      <w:proofErr w:type="spellStart"/>
+      <w:r>
+        <w:rPr>
+          <w:rFonts w:ascii="Arial" w:eastAsia="Times New Roman" w:hAnsi="Arial" w:cs="Arial"/>
+          <w:color w:val="000000"/>
+          <w:sz w:val="22"/>
+          <w:szCs w:val="22"/>
+        </w:rPr>
+        <w:t>nos</w:t>
+      </w:r>
+      <w:proofErr w:type="spellEnd"/>
+      <w:r>
+        <w:rPr>
+          <w:rFonts w:ascii="Arial" w:eastAsia="Times New Roman" w:hAnsi="Arial" w:cs="Arial"/>
+          <w:color w:val="000000"/>
+          <w:sz w:val="22"/>
+          <w:szCs w:val="22"/>
+        </w:rPr>
+        <w:t xml:space="preserve"> significant differences in maternal characteristics of women who delivered females and women who delivered males. </w:t>
       </w:r>
     </w:p>
     <w:p>
@@ -11395,7 +12190,67 @@
           <w:sz w:val="22"/>
           <w:szCs w:val="22"/>
         </w:rPr>
-        <w:t>Pending- lindsay will send Noura will analyze- lindsay will send as of November</w:t>
+        <w:t xml:space="preserve">Pending- </w:t>
+      </w:r>
+      <w:proofErr w:type="spellStart"/>
+      <w:r>
+        <w:rPr>
+          <w:rFonts w:ascii="Arial" w:eastAsia="Times New Roman" w:hAnsi="Arial" w:cs="Arial"/>
+          <w:color w:val="000000"/>
+          <w:sz w:val="22"/>
+          <w:szCs w:val="22"/>
+        </w:rPr>
+        <w:t>lindsay</w:t>
+      </w:r>
+      <w:proofErr w:type="spellEnd"/>
+      <w:r>
+        <w:rPr>
+          <w:rFonts w:ascii="Arial" w:eastAsia="Times New Roman" w:hAnsi="Arial" w:cs="Arial"/>
+          <w:color w:val="000000"/>
+          <w:sz w:val="22"/>
+          <w:szCs w:val="22"/>
+        </w:rPr>
+        <w:t xml:space="preserve"> will send </w:t>
+      </w:r>
+      <w:proofErr w:type="spellStart"/>
+      <w:r>
+        <w:rPr>
+          <w:rFonts w:ascii="Arial" w:eastAsia="Times New Roman" w:hAnsi="Arial" w:cs="Arial"/>
+          <w:color w:val="000000"/>
+          <w:sz w:val="22"/>
+          <w:szCs w:val="22"/>
+        </w:rPr>
+        <w:t>Noura</w:t>
+      </w:r>
+      <w:proofErr w:type="spellEnd"/>
+      <w:r>
+        <w:rPr>
+          <w:rFonts w:ascii="Arial" w:eastAsia="Times New Roman" w:hAnsi="Arial" w:cs="Arial"/>
+          <w:color w:val="000000"/>
+          <w:sz w:val="22"/>
+          <w:szCs w:val="22"/>
+        </w:rPr>
+        <w:t xml:space="preserve"> will analyze- </w:t>
+      </w:r>
+      <w:proofErr w:type="spellStart"/>
+      <w:r>
+        <w:rPr>
+          <w:rFonts w:ascii="Arial" w:eastAsia="Times New Roman" w:hAnsi="Arial" w:cs="Arial"/>
+          <w:color w:val="000000"/>
+          <w:sz w:val="22"/>
+          <w:szCs w:val="22"/>
+        </w:rPr>
+        <w:t>lindsay</w:t>
+      </w:r>
+      <w:proofErr w:type="spellEnd"/>
+      <w:r>
+        <w:rPr>
+          <w:rFonts w:ascii="Arial" w:eastAsia="Times New Roman" w:hAnsi="Arial" w:cs="Arial"/>
+          <w:color w:val="000000"/>
+          <w:sz w:val="22"/>
+          <w:szCs w:val="22"/>
+        </w:rPr>
+        <w:t xml:space="preserve"> will send as of November</w:t>
       </w:r>
     </w:p>
     <w:p>
@@ -11461,7 +12316,29 @@
           <w:szCs w:val="22"/>
           <w:u w:val="single"/>
         </w:rPr>
-        <w:t>Add the table here for 2 wks and 2 months comp- Or bar graph?</w:t>
+        <w:t xml:space="preserve">Add the table here for 2 </w:t>
+      </w:r>
+      <w:proofErr w:type="spellStart"/>
+      <w:r>
+        <w:rPr>
+          <w:rFonts w:ascii="Arial" w:eastAsia="Times New Roman" w:hAnsi="Arial" w:cs="Arial"/>
+          <w:color w:val="000000"/>
+          <w:sz w:val="22"/>
+          <w:szCs w:val="22"/>
+          <w:u w:val="single"/>
+        </w:rPr>
+        <w:t>wks</w:t>
+      </w:r>
+      <w:proofErr w:type="spellEnd"/>
+      <w:r>
+        <w:rPr>
+          <w:rFonts w:ascii="Arial" w:eastAsia="Times New Roman" w:hAnsi="Arial" w:cs="Arial"/>
+          <w:color w:val="000000"/>
+          <w:sz w:val="22"/>
+          <w:szCs w:val="22"/>
+          <w:u w:val="single"/>
+        </w:rPr>
+        <w:t xml:space="preserve"> and 2 months comp- Or bar graph?</w:t>
       </w:r>
     </w:p>
     <w:p>

</xml_diff>